<commit_message>
fix render star on change status
</commit_message>
<xml_diff>
--- a/docs/temp/Provider/GarageManagement.docx
+++ b/docs/temp/Provider/GarageManagement.docx
@@ -56,12 +56,10 @@
           </wp:inline>
         </w:drawing>
       </w:r>
-      <w:bookmarkStart w:id="0" w:name="_GoBack"/>
-      <w:bookmarkEnd w:id="0"/>
     </w:p>
     <w:p>
-      <w:bookmarkStart w:id="1" w:name="_Toc427273010"/>
-      <w:bookmarkStart w:id="2" w:name="_Toc437063155"/>
+      <w:bookmarkStart w:id="0" w:name="_Toc427273010"/>
+      <w:bookmarkStart w:id="1" w:name="_Toc437063155"/>
       <w:r>
         <w:rPr>
           <w:rFonts w:ascii="Times New Roman" w:hAnsi="Times New Roman" w:cs="Times New Roman"/>
@@ -104,8 +102,8 @@
         </w:rPr>
         <w:t>&gt;</w:t>
       </w:r>
+      <w:bookmarkEnd w:id="0"/>
       <w:bookmarkEnd w:id="1"/>
-      <w:bookmarkEnd w:id="2"/>
       <w:r>
         <w:rPr>
           <w:rFonts w:ascii="Times New Roman" w:hAnsi="Times New Roman" w:cs="Times New Roman"/>
@@ -664,7 +662,23 @@
                 <w:b w:val="0"/>
                 <w:szCs w:val="24"/>
               </w:rPr>
-              <w:t>Provider send request to create garage.</w:t>
+              <w:t>Provider send request</w:t>
+            </w:r>
+            <w:r>
+              <w:rPr>
+                <w:rFonts w:cs="Times New Roman"/>
+                <w:b w:val="0"/>
+                <w:szCs w:val="24"/>
+              </w:rPr>
+              <w:t xml:space="preserve"> in page “Quản lý garage”</w:t>
+            </w:r>
+            <w:r>
+              <w:rPr>
+                <w:rFonts w:cs="Times New Roman"/>
+                <w:b w:val="0"/>
+                <w:szCs w:val="24"/>
+              </w:rPr>
+              <w:t xml:space="preserve"> to create garage.</w:t>
             </w:r>
           </w:p>
           <w:p>
@@ -3779,7 +3793,60 @@
                 <w:b w:val="0"/>
                 <w:szCs w:val="24"/>
               </w:rPr>
-              <w:t>Provider send request to change garage’s status.</w:t>
+              <w:t>Provider</w:t>
+            </w:r>
+            <w:r>
+              <w:rPr>
+                <w:rFonts w:cs="Times New Roman"/>
+                <w:b w:val="0"/>
+                <w:szCs w:val="24"/>
+              </w:rPr>
+              <w:t xml:space="preserve"> click to “Đóng cửa garage”</w:t>
+            </w:r>
+            <w:r>
+              <w:rPr>
+                <w:rFonts w:cs="Times New Roman"/>
+                <w:b w:val="0"/>
+                <w:szCs w:val="24"/>
+              </w:rPr>
+              <w:t xml:space="preserve"> </w:t>
+            </w:r>
+            <w:r>
+              <w:rPr>
+                <w:rFonts w:cs="Times New Roman"/>
+                <w:b w:val="0"/>
+                <w:szCs w:val="24"/>
+              </w:rPr>
+              <w:t>in page “Quản lý garage”</w:t>
+            </w:r>
+            <w:r>
+              <w:rPr>
+                <w:rFonts w:cs="Times New Roman"/>
+                <w:b w:val="0"/>
+                <w:szCs w:val="24"/>
+              </w:rPr>
+              <w:t xml:space="preserve"> to change garage’s status.</w:t>
+            </w:r>
+          </w:p>
+          <w:p>
+            <w:pPr>
+              <w:numPr>
+                <w:ilvl w:val="0"/>
+                <w:numId w:val="2"/>
+              </w:numPr>
+              <w:rPr>
+                <w:rFonts w:cs="Times New Roman"/>
+                <w:b w:val="0"/>
+                <w:szCs w:val="24"/>
+              </w:rPr>
+            </w:pPr>
+            <w:r>
+              <w:rPr>
+                <w:rFonts w:cs="Times New Roman"/>
+                <w:b w:val="0"/>
+                <w:szCs w:val="24"/>
+              </w:rPr>
+              <w:t>Provider click to button “Ngừng hoạt động” in page “Thông tin garage” to change garage’s status.</w:t>
             </w:r>
           </w:p>
           <w:p>
@@ -3960,6 +4027,7 @@
                       <w:rFonts w:cs="Times New Roman"/>
                       <w:b w:val="0"/>
                     </w:rPr>
+                    <w:lastRenderedPageBreak/>
                     <w:t>Step</w:t>
                   </w:r>
                 </w:p>
@@ -4132,7 +4200,6 @@
                     <w:rPr>
                       <w:rFonts w:cs="Times New Roman"/>
                     </w:rPr>
-                    <w:lastRenderedPageBreak/>
                     <w:t>System show popup with confirm message:</w:t>
                   </w:r>
                 </w:p>
@@ -4201,7 +4268,6 @@
                       <w:rFonts w:cs="Times New Roman"/>
                       <w:b w:val="0"/>
                     </w:rPr>
-                    <w:lastRenderedPageBreak/>
                     <w:t>2</w:t>
                   </w:r>
                 </w:p>
@@ -5235,7 +5301,60 @@
                 <w:b w:val="0"/>
                 <w:szCs w:val="24"/>
               </w:rPr>
-              <w:t>Provider send request to change garage’s status.</w:t>
+              <w:t>Provider</w:t>
+            </w:r>
+            <w:r>
+              <w:rPr>
+                <w:rFonts w:cs="Times New Roman"/>
+                <w:b w:val="0"/>
+                <w:szCs w:val="24"/>
+              </w:rPr>
+              <w:t xml:space="preserve"> click to “Mở cửa garage” in page “Quản lý garage”</w:t>
+            </w:r>
+            <w:r>
+              <w:rPr>
+                <w:rFonts w:cs="Times New Roman"/>
+                <w:b w:val="0"/>
+                <w:szCs w:val="24"/>
+              </w:rPr>
+              <w:t xml:space="preserve"> to change garage’s status.</w:t>
+            </w:r>
+          </w:p>
+          <w:p>
+            <w:pPr>
+              <w:numPr>
+                <w:ilvl w:val="0"/>
+                <w:numId w:val="2"/>
+              </w:numPr>
+              <w:rPr>
+                <w:rFonts w:cs="Times New Roman"/>
+                <w:b w:val="0"/>
+                <w:szCs w:val="24"/>
+              </w:rPr>
+            </w:pPr>
+            <w:r>
+              <w:rPr>
+                <w:rFonts w:cs="Times New Roman"/>
+                <w:b w:val="0"/>
+                <w:szCs w:val="24"/>
+              </w:rPr>
+              <w:t>Provider click to button “Tái kích hoạt” in page “Thông tin garage”</w:t>
+            </w:r>
+            <w:r>
+              <w:rPr>
+                <w:rFonts w:cs="Times New Roman"/>
+                <w:b w:val="0"/>
+                <w:szCs w:val="24"/>
+              </w:rPr>
+              <w:t xml:space="preserve"> </w:t>
+            </w:r>
+            <w:r>
+              <w:rPr>
+                <w:rFonts w:cs="Times New Roman"/>
+                <w:b w:val="0"/>
+                <w:szCs w:val="24"/>
+              </w:rPr>
+              <w:t>to change garage’s status.</w:t>
             </w:r>
           </w:p>
           <w:p>
@@ -5416,6 +5535,7 @@
                       <w:rFonts w:cs="Times New Roman"/>
                       <w:b w:val="0"/>
                     </w:rPr>
+                    <w:lastRenderedPageBreak/>
                     <w:t>Step</w:t>
                   </w:r>
                 </w:p>
@@ -5594,7 +5714,6 @@
                     <w:rPr>
                       <w:rFonts w:cs="Times New Roman"/>
                     </w:rPr>
-                    <w:lastRenderedPageBreak/>
                     <w:t>System show popup with confirm message:</w:t>
                   </w:r>
                 </w:p>
@@ -5687,7 +5806,6 @@
                       <w:rFonts w:cs="Times New Roman"/>
                       <w:b w:val="0"/>
                     </w:rPr>
-                    <w:lastRenderedPageBreak/>
                     <w:t>2</w:t>
                   </w:r>
                 </w:p>
@@ -6669,7 +6787,39 @@
                 <w:b w:val="0"/>
                 <w:szCs w:val="24"/>
               </w:rPr>
-              <w:t xml:space="preserve">Provider send request to </w:t>
+              <w:t xml:space="preserve">Provider </w:t>
+            </w:r>
+            <w:r>
+              <w:rPr>
+                <w:rFonts w:cs="Times New Roman"/>
+                <w:b w:val="0"/>
+                <w:szCs w:val="24"/>
+              </w:rPr>
+              <w:t>click to “Xóa”</w:t>
+            </w:r>
+            <w:r>
+              <w:rPr>
+                <w:rFonts w:cs="Times New Roman"/>
+                <w:b w:val="0"/>
+                <w:szCs w:val="24"/>
+              </w:rPr>
+              <w:t xml:space="preserve"> </w:t>
+            </w:r>
+            <w:r>
+              <w:rPr>
+                <w:rFonts w:cs="Times New Roman"/>
+                <w:b w:val="0"/>
+                <w:szCs w:val="24"/>
+              </w:rPr>
+              <w:t>in page “Quản lý garage”</w:t>
+            </w:r>
+            <w:r>
+              <w:rPr>
+                <w:rFonts w:cs="Times New Roman"/>
+                <w:b w:val="0"/>
+                <w:szCs w:val="24"/>
+              </w:rPr>
+              <w:t xml:space="preserve"> to </w:t>
             </w:r>
             <w:r>
               <w:rPr>
@@ -6687,6 +6837,29 @@
               </w:rPr>
               <w:t>.</w:t>
             </w:r>
+          </w:p>
+          <w:p>
+            <w:pPr>
+              <w:numPr>
+                <w:ilvl w:val="0"/>
+                <w:numId w:val="2"/>
+              </w:numPr>
+              <w:rPr>
+                <w:rFonts w:cs="Times New Roman"/>
+                <w:b w:val="0"/>
+                <w:szCs w:val="24"/>
+              </w:rPr>
+            </w:pPr>
+            <w:r>
+              <w:rPr>
+                <w:rFonts w:cs="Times New Roman"/>
+                <w:b w:val="0"/>
+                <w:szCs w:val="24"/>
+              </w:rPr>
+              <w:t>Provicer click to button “Xóa garage” in page “Thông tin garage” to delete current garage.</w:t>
+            </w:r>
+            <w:bookmarkStart w:id="2" w:name="_GoBack"/>
+            <w:bookmarkEnd w:id="2"/>
           </w:p>
           <w:p>
             <w:pPr>
@@ -7060,6 +7233,7 @@
                     <w:rPr>
                       <w:rFonts w:cs="Times New Roman"/>
                     </w:rPr>
+                    <w:lastRenderedPageBreak/>
                     <w:t>“</w:t>
                   </w:r>
                   <w:r>
@@ -9201,13 +9375,7 @@
                     <w:rPr>
                       <w:rFonts w:cs="Times New Roman"/>
                     </w:rPr>
-                    <w:t>[Exception 2</w:t>
-                  </w:r>
-                  <w:r>
-                    <w:rPr>
-                      <w:rFonts w:cs="Times New Roman"/>
-                    </w:rPr>
-                    <w:t>]</w:t>
+                    <w:t>[Exception 2]</w:t>
                   </w:r>
                 </w:p>
                 <w:p>
@@ -9221,13 +9389,7 @@
                     <w:rPr>
                       <w:rFonts w:cs="Times New Roman"/>
                     </w:rPr>
-                    <w:t>[Exception 3</w:t>
-                  </w:r>
-                  <w:r>
-                    <w:rPr>
-                      <w:rFonts w:cs="Times New Roman"/>
-                    </w:rPr>
-                    <w:t>]</w:t>
+                    <w:t>[Exception 3]</w:t>
                   </w:r>
                 </w:p>
                 <w:p>
@@ -9241,13 +9403,7 @@
                     <w:rPr>
                       <w:rFonts w:cs="Times New Roman"/>
                     </w:rPr>
-                    <w:t>[Exception 4</w:t>
-                  </w:r>
-                  <w:r>
-                    <w:rPr>
-                      <w:rFonts w:cs="Times New Roman"/>
-                    </w:rPr>
-                    <w:t>]</w:t>
+                    <w:t>[Exception 4]</w:t>
                   </w:r>
                 </w:p>
                 <w:p>
@@ -9261,13 +9417,7 @@
                     <w:rPr>
                       <w:rFonts w:cs="Times New Roman"/>
                     </w:rPr>
-                    <w:t>[Exception 5</w:t>
-                  </w:r>
-                  <w:r>
-                    <w:rPr>
-                      <w:rFonts w:cs="Times New Roman"/>
-                    </w:rPr>
-                    <w:t>]</w:t>
+                    <w:t>[Exception 5]</w:t>
                   </w:r>
                 </w:p>
                 <w:p>
@@ -9281,13 +9431,7 @@
                     <w:rPr>
                       <w:rFonts w:cs="Times New Roman"/>
                     </w:rPr>
-                    <w:t>[Exception 6</w:t>
-                  </w:r>
-                  <w:r>
-                    <w:rPr>
-                      <w:rFonts w:cs="Times New Roman"/>
-                    </w:rPr>
-                    <w:t>]</w:t>
+                    <w:t>[Exception 6]</w:t>
                   </w:r>
                 </w:p>
                 <w:p>
@@ -9301,13 +9445,7 @@
                     <w:rPr>
                       <w:rFonts w:cs="Times New Roman"/>
                     </w:rPr>
-                    <w:t>[Exception 7</w:t>
-                  </w:r>
-                  <w:r>
-                    <w:rPr>
-                      <w:rFonts w:cs="Times New Roman"/>
-                    </w:rPr>
-                    <w:t>]</w:t>
+                    <w:t>[Exception 7]</w:t>
                   </w:r>
                 </w:p>
                 <w:p>
@@ -9321,13 +9459,7 @@
                     <w:rPr>
                       <w:rFonts w:cs="Times New Roman"/>
                     </w:rPr>
-                    <w:t>[Exception 8</w:t>
-                  </w:r>
-                  <w:r>
-                    <w:rPr>
-                      <w:rFonts w:cs="Times New Roman"/>
-                    </w:rPr>
-                    <w:t>]</w:t>
+                    <w:t>[Exception 8]</w:t>
                   </w:r>
                 </w:p>
                 <w:p>
@@ -9341,13 +9473,7 @@
                     <w:rPr>
                       <w:rFonts w:cs="Times New Roman"/>
                     </w:rPr>
-                    <w:t>[Exception 9</w:t>
-                  </w:r>
-                  <w:r>
-                    <w:rPr>
-                      <w:rFonts w:cs="Times New Roman"/>
-                    </w:rPr>
-                    <w:t>]</w:t>
+                    <w:t>[Exception 9]</w:t>
                   </w:r>
                 </w:p>
               </w:tc>
@@ -10931,19 +11057,7 @@
         <w:rPr>
           <w:rFonts w:ascii="Times New Roman" w:hAnsi="Times New Roman" w:cs="Times New Roman"/>
         </w:rPr>
-        <w:t xml:space="preserve"> </w:t>
-      </w:r>
-      <w:r>
-        <w:rPr>
-          <w:rFonts w:ascii="Times New Roman" w:hAnsi="Times New Roman" w:cs="Times New Roman"/>
-        </w:rPr>
-        <w:t>Add vehicle to</w:t>
-      </w:r>
-      <w:r>
-        <w:rPr>
-          <w:rFonts w:ascii="Times New Roman" w:hAnsi="Times New Roman" w:cs="Times New Roman"/>
-        </w:rPr>
-        <w:t xml:space="preserve"> garage</w:t>
+        <w:t xml:space="preserve"> Add vehicle to garage</w:t>
       </w:r>
     </w:p>
     <w:tbl>
@@ -11152,13 +11266,7 @@
               <w:rPr>
                 <w:rFonts w:cs="Times New Roman"/>
               </w:rPr>
-              <w:t>Add vehicle to</w:t>
-            </w:r>
-            <w:r>
-              <w:rPr>
-                <w:rFonts w:cs="Times New Roman"/>
-              </w:rPr>
-              <w:t xml:space="preserve"> garage</w:t>
+              <w:t>Add vehicle to garage</w:t>
             </w:r>
           </w:p>
         </w:tc>
@@ -11907,13 +12015,7 @@
                     <w:rPr>
                       <w:rFonts w:cs="Times New Roman"/>
                     </w:rPr>
-                    <w:t xml:space="preserve">requires </w:t>
-                  </w:r>
-                  <w:r>
-                    <w:rPr>
-                      <w:rFonts w:cs="Times New Roman"/>
-                    </w:rPr>
-                    <w:t>information</w:t>
+                    <w:t>requires information</w:t>
                   </w:r>
                   <w:r>
                     <w:rPr>
@@ -12429,13 +12531,7 @@
         <w:rPr>
           <w:rFonts w:ascii="Times New Roman" w:hAnsi="Times New Roman" w:cs="Times New Roman"/>
         </w:rPr>
-        <w:t xml:space="preserve"> </w:t>
-      </w:r>
-      <w:r>
-        <w:rPr>
-          <w:rFonts w:ascii="Times New Roman" w:hAnsi="Times New Roman" w:cs="Times New Roman"/>
-        </w:rPr>
-        <w:t>Move vehicle to another garage</w:t>
+        <w:t xml:space="preserve"> Move vehicle to another garage</w:t>
       </w:r>
     </w:p>
     <w:tbl>
@@ -12490,13 +12586,7 @@
               <w:rPr>
                 <w:rFonts w:cs="Times New Roman"/>
               </w:rPr>
-              <w:t>UC00</w:t>
-            </w:r>
-            <w:r>
-              <w:rPr>
-                <w:rFonts w:cs="Times New Roman"/>
-              </w:rPr>
-              <w:t>7</w:t>
+              <w:t>UC007</w:t>
             </w:r>
           </w:p>
         </w:tc>
@@ -12550,13 +12640,7 @@
               <w:rPr>
                 <w:rFonts w:cs="Times New Roman"/>
               </w:rPr>
-              <w:t>UC0</w:t>
-            </w:r>
-            <w:r>
-              <w:rPr>
-                <w:rFonts w:cs="Times New Roman"/>
-              </w:rPr>
-              <w:t>07</w:t>
+              <w:t>UC007</w:t>
             </w:r>
           </w:p>
         </w:tc>
@@ -12915,15 +12999,7 @@
                 <w:b w:val="0"/>
                 <w:szCs w:val="24"/>
               </w:rPr>
-              <w:t xml:space="preserve">provider to </w:t>
-            </w:r>
-            <w:r>
-              <w:rPr>
-                <w:rFonts w:cs="Times New Roman"/>
-                <w:b w:val="0"/>
-                <w:szCs w:val="24"/>
-              </w:rPr>
-              <w:t>move a vehicle in current garage to another garage</w:t>
+              <w:t>provider to move a vehicle in current garage to another garage</w:t>
             </w:r>
           </w:p>
           <w:p>
@@ -13389,13 +13465,7 @@
                     <w:rPr>
                       <w:rFonts w:cs="Times New Roman"/>
                     </w:rPr>
-                    <w:t>Garage</w:t>
-                  </w:r>
-                  <w:r>
-                    <w:rPr>
-                      <w:rFonts w:cs="Times New Roman"/>
-                    </w:rPr>
-                    <w:t>: dropdown list, required.</w:t>
+                    <w:t>Garage: dropdown list, required.</w:t>
                   </w:r>
                 </w:p>
               </w:tc>

</xml_diff>